<commit_message>
test thay doi noi dung
</commit_message>
<xml_diff>
--- a/05. Phạm Thị Diệu Liên/PhamThiDieuLien.docx
+++ b/05. Phạm Thị Diệu Liên/PhamThiDieuLien.docx
@@ -667,6 +667,15 @@
           <w:iCs/>
           <w:lang w:val="fr-FR"/>
         </w:rPr>
+        <w:t>24/</w:t>
+      </w:r>
+      <w:r>
+        <w:rPr>
+          <w:b/>
+          <w:i/>
+          <w:iCs/>
+          <w:lang w:val="fr-FR"/>
+        </w:rPr>
         <w:t>2</w:t>
       </w:r>
       <w:r>
@@ -3641,8 +3650,8 @@
       <w:pPr>
         <w:pStyle w:val="Heading1"/>
       </w:pPr>
-      <w:bookmarkStart w:id="18" w:name="_Toc428093756"/>
-      <w:bookmarkStart w:id="19" w:name="_Toc96543686"/>
+      <w:bookmarkStart w:id="18" w:name="_Toc96543686"/>
+      <w:bookmarkStart w:id="19" w:name="_Toc428093756"/>
       <w:r>
         <w:lastRenderedPageBreak/>
         <w:t xml:space="preserve">TỔNG QUAN </w:t>
@@ -3650,14 +3659,14 @@
       <w:r>
         <w:t>VỀ ĐỀ TÀI VÀ CƠ SỞ LÝ THUYẾT</w:t>
       </w:r>
+      <w:bookmarkEnd w:id="18"/>
+    </w:p>
+    <w:p>
+      <w:pPr>
+        <w:pStyle w:val="Heading2"/>
+      </w:pPr>
+      <w:bookmarkStart w:id="20" w:name="_Toc96543687"/>
       <w:bookmarkEnd w:id="19"/>
-    </w:p>
-    <w:p>
-      <w:pPr>
-        <w:pStyle w:val="Heading2"/>
-      </w:pPr>
-      <w:bookmarkStart w:id="20" w:name="_Toc96543687"/>
-      <w:bookmarkEnd w:id="18"/>
       <w:r>
         <w:t>Tổng quan về đề tài</w:t>
       </w:r>

</xml_diff>